<commit_message>
DC motor code for showing off is ready, now it needs accelerometer
</commit_message>
<xml_diff>
--- a/To Do List.docx
+++ b/To Do List.docx
@@ -14,8 +14,6 @@
       <w:r>
         <w:t xml:space="preserve"> or clarification</w:t>
       </w:r>
-      <w:bookmarkStart w:id="0" w:name="_GoBack"/>
-      <w:bookmarkEnd w:id="0"/>
     </w:p>
     <w:p>
       <w:pPr>
@@ -147,6 +145,9 @@
         </w:tc>
       </w:tr>
       <w:tr>
+        <w:trPr>
+          <w:trHeight w:val="881"/>
+        </w:trPr>
         <w:tc>
           <w:tcPr>
             <w:tcW w:w="1891" w:type="dxa"/>
@@ -158,7 +159,7 @@
               </w:tabs>
             </w:pPr>
             <w:r>
-              <w:t>Rewrite “moveMotor” to work with DC motors</w:t>
+              <w:t>rewrite "getAngle" to work with accelerometer</w:t>
             </w:r>
           </w:p>
         </w:tc>
@@ -168,7 +169,7 @@
           </w:tcPr>
           <w:p>
             <w:r>
-              <w:t>Andrew</w:t>
+              <w:t>Rahul</w:t>
             </w:r>
           </w:p>
         </w:tc>
@@ -194,7 +195,7 @@
               </w:tabs>
             </w:pPr>
             <w:r>
-              <w:t>rewrite "getAngle" to work with accelerometer</w:t>
+              <w:t>Rewrite “moveMotor” to work with DC motors</w:t>
             </w:r>
           </w:p>
         </w:tc>
@@ -204,7 +205,7 @@
           </w:tcPr>
           <w:p>
             <w:r>
-              <w:t>Rahul</w:t>
+              <w:t>Andrew</w:t>
             </w:r>
           </w:p>
         </w:tc>
@@ -237,7 +238,7 @@
             <w:tcW w:w="10955" w:type="dxa"/>
           </w:tcPr>
           <w:p>
-            <w:commentRangeStart w:id="1"/>
+            <w:commentRangeStart w:id="0"/>
             <w:r>
               <w:t>Basically I want a first order function.  I'm going to be receiving strings, and depending on the string I receive it activates different functions that actually do stuff.</w:t>
             </w:r>
@@ -251,6 +252,49 @@
           <w:p>
             <w:r>
               <w:t>This function will handle all commands sent to the simsim over serial.</w:t>
+            </w:r>
+            <w:commentRangeEnd w:id="0"/>
+            <w:r>
+              <w:rPr>
+                <w:rStyle w:val="CommentReference"/>
+              </w:rPr>
+              <w:commentReference w:id="0"/>
+            </w:r>
+          </w:p>
+          <w:p/>
+          <w:p>
+            <w:r>
+              <w:t>Also it might be easier if the protocol were rewritten as op-codes (so replace the operation item with an ascii character corresponding to a byte corresponding to an op code or some similar method of encoding, so we have a set number of characters in the string or something).  And maybe all the arguments will be integers or characters, instead of a generic string.  If an actual ECE/CS major could make the judgement on that...</w:t>
+            </w:r>
+          </w:p>
+          <w:p/>
+        </w:tc>
+      </w:tr>
+      <w:tr>
+        <w:tc>
+          <w:tcPr>
+            <w:tcW w:w="1891" w:type="dxa"/>
+          </w:tcPr>
+          <w:p>
+            <w:r>
+              <w:t>rewrite memory data using proper style</w:t>
+            </w:r>
+          </w:p>
+        </w:tc>
+        <w:tc>
+          <w:tcPr>
+            <w:tcW w:w="1302" w:type="dxa"/>
+          </w:tcPr>
+          <w:p/>
+        </w:tc>
+        <w:tc>
+          <w:tcPr>
+            <w:tcW w:w="10955" w:type="dxa"/>
+          </w:tcPr>
+          <w:p>
+            <w:commentRangeStart w:id="1"/>
+            <w:r>
+              <w:t>Just for good coding practices</w:t>
             </w:r>
             <w:commentRangeEnd w:id="1"/>
             <w:r>
@@ -258,49 +302,6 @@
                 <w:rStyle w:val="CommentReference"/>
               </w:rPr>
               <w:commentReference w:id="1"/>
-            </w:r>
-          </w:p>
-          <w:p/>
-          <w:p>
-            <w:r>
-              <w:t>Also it might be easier if the protocol were rewritten as op-codes (so replace the operation item with an ascii character corresponding to a byte corresponding to an op code or some similar method of encoding, so we have a set number of characters in the string or something).  And maybe all the arguments will be integers or characters, instead of a generic string.  If an actual ECE/CS major could make the judgement on that...</w:t>
-            </w:r>
-          </w:p>
-          <w:p/>
-        </w:tc>
-      </w:tr>
-      <w:tr>
-        <w:tc>
-          <w:tcPr>
-            <w:tcW w:w="1891" w:type="dxa"/>
-          </w:tcPr>
-          <w:p>
-            <w:r>
-              <w:t>rewrite memory data using proper style</w:t>
-            </w:r>
-          </w:p>
-        </w:tc>
-        <w:tc>
-          <w:tcPr>
-            <w:tcW w:w="1302" w:type="dxa"/>
-          </w:tcPr>
-          <w:p/>
-        </w:tc>
-        <w:tc>
-          <w:tcPr>
-            <w:tcW w:w="10955" w:type="dxa"/>
-          </w:tcPr>
-          <w:p>
-            <w:commentRangeStart w:id="2"/>
-            <w:r>
-              <w:t>Just for good coding practices</w:t>
-            </w:r>
-            <w:commentRangeEnd w:id="2"/>
-            <w:r>
-              <w:rPr>
-                <w:rStyle w:val="CommentReference"/>
-              </w:rPr>
-              <w:commentReference w:id="2"/>
             </w:r>
           </w:p>
         </w:tc>
@@ -442,6 +443,24 @@
       <w:r>
         <w:t>Store position of motor shaft in non volatile memory</w:t>
       </w:r>
+    </w:p>
+    <w:p>
+      <w:pPr>
+        <w:spacing w:after="0" w:line="240" w:lineRule="auto"/>
+      </w:pPr>
+    </w:p>
+    <w:p>
+      <w:pPr>
+        <w:spacing w:after="0" w:line="240" w:lineRule="auto"/>
+      </w:pPr>
+      <w:r>
+        <w:t>Automatically shift m</w:t>
+      </w:r>
+      <w:r>
+        <w:t>otor to get ready for next push to remove startup time.</w:t>
+      </w:r>
+      <w:bookmarkStart w:id="2" w:name="_GoBack"/>
+      <w:bookmarkEnd w:id="2"/>
     </w:p>
     <w:p>
       <w:pPr>
@@ -523,7 +542,7 @@
 
 <file path=word/comments.xml><?xml version="1.0" encoding="utf-8"?>
 <w:comments xmlns:wpc="http://schemas.microsoft.com/office/word/2010/wordprocessingCanvas" xmlns:mc="http://schemas.openxmlformats.org/markup-compatibility/2006" xmlns:o="urn:schemas-microsoft-com:office:office" xmlns:r="http://schemas.openxmlformats.org/officeDocument/2006/relationships" xmlns:m="http://schemas.openxmlformats.org/officeDocument/2006/math" xmlns:v="urn:schemas-microsoft-com:vml" xmlns:wp14="http://schemas.microsoft.com/office/word/2010/wordprocessingDrawing" xmlns:wp="http://schemas.openxmlformats.org/drawingml/2006/wordprocessingDrawing" xmlns:w10="urn:schemas-microsoft-com:office:word" xmlns:w="http://schemas.openxmlformats.org/wordprocessingml/2006/main" xmlns:w14="http://schemas.microsoft.com/office/word/2010/wordml" xmlns:wpg="http://schemas.microsoft.com/office/word/2010/wordprocessingGroup" xmlns:wpi="http://schemas.microsoft.com/office/word/2010/wordprocessingInk" xmlns:wne="http://schemas.microsoft.com/office/word/2006/wordml" xmlns:wps="http://schemas.microsoft.com/office/word/2010/wordprocessingShape" mc:Ignorable="w14 wp14">
-  <w:comment w:id="1" w:author="meepslive" w:date="2015-05-05T12:56:00Z" w:initials="m">
+  <w:comment w:id="0" w:author="meepslive" w:date="2015-05-05T12:56:00Z" w:initials="m">
     <w:p>
       <w:pPr>
         <w:spacing w:after="0" w:line="240" w:lineRule="auto"/>
@@ -799,7 +818,7 @@
       </w:r>
     </w:p>
   </w:comment>
-  <w:comment w:id="2" w:author="meepslive" w:date="2015-05-05T12:55:00Z" w:initials="m">
+  <w:comment w:id="1" w:author="meepslive" w:date="2015-05-05T12:55:00Z" w:initials="m">
     <w:p>
       <w:pPr>
         <w:spacing w:after="0" w:line="240" w:lineRule="auto"/>
@@ -1935,7 +1954,7 @@
 </file>
 
 <file path=customXml/itemProps1.xml><?xml version="1.0" encoding="utf-8"?>
-<ds:datastoreItem xmlns:ds="http://schemas.openxmlformats.org/officeDocument/2006/customXml" ds:itemID="{6B30BB11-A16A-42CC-A1B6-33A4321B1321}">
+<ds:datastoreItem xmlns:ds="http://schemas.openxmlformats.org/officeDocument/2006/customXml" ds:itemID="{37E2A284-56CF-4D08-99CE-1F45F76330CE}">
   <ds:schemaRefs>
     <ds:schemaRef ds:uri="http://schemas.openxmlformats.org/officeDocument/2006/bibliography"/>
   </ds:schemaRefs>

</xml_diff>